<commit_message>
created .Net core service
</commit_message>
<xml_diff>
--- a/Vms/setup-manual.docx
+++ b/Vms/setup-manual.docx
@@ -630,8 +630,24 @@
         </w:numPr>
       </w:pPr>
       <w:r>
-        <w:t xml:space="preserve">Vault operator </w:t>
-      </w:r>
+        <w:t>Running the vault as service</w:t>
+      </w:r>
+      <w:r>
+        <w:br/>
+      </w:r>
+      <w:hyperlink r:id="rId6" w:history="1">
+        <w:r>
+          <w:rPr>
+            <w:rStyle w:val="Hyperlink"/>
+          </w:rPr>
+          <w:t>https://stackoverflow.com/questions/42944115/is-there-a-way-to-run-hashicorp-vault-as-a-windows-service</w:t>
+        </w:r>
+      </w:hyperlink>
+    </w:p>
+    <w:p>
+      <w:pPr>
+        <w:pStyle w:val="ListParagraph"/>
+      </w:pPr>
     </w:p>
     <w:p/>
     <w:p/>

</xml_diff>